<commit_message>
more doc/tests for Vision module
</commit_message>
<xml_diff>
--- a/specs/vision_spec.docx
+++ b/specs/vision_spec.docx
@@ -1373,12 +1373,10 @@
           <w:numId w:val="2"/>
         </w:numPr>
       </w:pPr>
-      <w:proofErr w:type="spellStart"/>
       <w:proofErr w:type="gramStart"/>
       <w:r>
-        <w:t>imgdata</w:t>
-      </w:r>
-      <w:proofErr w:type="spellEnd"/>
+        <w:t>images</w:t>
+      </w:r>
       <w:proofErr w:type="gramEnd"/>
       <w:r>
         <w:t xml:space="preserve"> – The list of preprocessed image objects.</w:t>
@@ -1460,10 +1458,7 @@
       </w:r>
       <w:proofErr w:type="spellEnd"/>
       <w:r>
-        <w:t xml:space="preserve">__() method is overridden to return the number of </w:t>
-      </w:r>
-      <w:r>
-        <w:t>images in the batch.</w:t>
+        <w:t>__() method is overridden to return the number of images in the batch.</w:t>
       </w:r>
       <w:r>
         <w:t xml:space="preserve"> </w:t>
@@ -2010,19 +2005,7 @@
         <w:t xml:space="preserve"> </w:t>
       </w:r>
       <w:r>
-        <w:t xml:space="preserve">The elapsed time in seconds for </w:t>
-      </w:r>
-      <w:r>
-        <w:t>processing</w:t>
-      </w:r>
-      <w:r>
-        <w:t xml:space="preserve"> the </w:t>
-      </w:r>
-      <w:r>
-        <w:t>image</w:t>
-      </w:r>
-      <w:r>
-        <w:t>.</w:t>
+        <w:t>The elapsed time in seconds for processing the image.</w:t>
       </w:r>
     </w:p>
     <w:p>
@@ -2101,17 +2084,11 @@
       </w:pPr>
       <w:r>
         <w:br/>
-        <w:t>2</w:t>
-      </w:r>
-      <w:r>
-        <w:t xml:space="preserve">.3 </w:t>
+        <w:t xml:space="preserve">2.3 </w:t>
       </w:r>
       <w:r>
         <w:tab/>
-        <w:t>Image</w:t>
-      </w:r>
-      <w:r>
-        <w:t xml:space="preserve"> Overridden Operators</w:t>
+        <w:t>Image Overridden Operators</w:t>
       </w:r>
     </w:p>
     <w:p>
@@ -2147,13 +2124,7 @@
       </w:r>
       <w:proofErr w:type="spellEnd"/>
       <w:r>
-        <w:t xml:space="preserve">__() method is overridden to return the </w:t>
-      </w:r>
-      <w:r>
-        <w:t xml:space="preserve">image </w:t>
-      </w:r>
-      <w:r>
-        <w:t>classification (label).</w:t>
+        <w:t>__() method is overridden to return the image classification (label).</w:t>
       </w:r>
     </w:p>
     <w:p>
@@ -2162,12 +2133,7 @@
       </w:pPr>
       <w:r>
         <w:br/>
-      </w:r>
-      <w:r>
-        <w:t>2.</w:t>
-      </w:r>
-      <w:r>
-        <w:t>4</w:t>
+        <w:t>2.4</w:t>
       </w:r>
       <w:r>
         <w:tab/>
@@ -2184,13 +2150,7 @@
     </w:p>
     <w:p>
       <w:r>
-        <w:t xml:space="preserve">The </w:t>
-      </w:r>
-      <w:r>
-        <w:t>Image</w:t>
-      </w:r>
-      <w:r>
-        <w:t xml:space="preserve"> class contains of following public methods:</w:t>
+        <w:t>The Image class contains of following public methods:</w:t>
       </w:r>
     </w:p>
     <w:p>
@@ -2207,34 +2167,7 @@
       </w:r>
       <w:proofErr w:type="gramEnd"/>
       <w:r>
-        <w:t xml:space="preserve">) – This method reloads the </w:t>
-      </w:r>
-      <w:r>
-        <w:t>CV preprocess image</w:t>
-      </w:r>
-      <w:r>
-        <w:t xml:space="preserve"> from storage. Using the </w:t>
-      </w:r>
-      <w:r>
-        <w:t>image</w:t>
-      </w:r>
-      <w:r>
-        <w:t xml:space="preserve"> name and storage path, the method locates </w:t>
-      </w:r>
-      <w:r>
-        <w:t xml:space="preserve">the stored image file, thumbnail and CV preprocessed image and reconstructs </w:t>
-      </w:r>
-      <w:r>
-        <w:t xml:space="preserve">the </w:t>
-      </w:r>
-      <w:r>
-        <w:t>Image</w:t>
-      </w:r>
-      <w:r>
-        <w:t xml:space="preserve"> </w:t>
-      </w:r>
-      <w:r>
-        <w:t>object.</w:t>
+        <w:t>) – This method reloads the CV preprocess image from storage. Using the image name and storage path, the method locates the stored image file, thumbnail and CV preprocessed image and reconstructs the Image object.</w:t>
       </w:r>
     </w:p>
     <w:p>
@@ -2256,10 +2189,7 @@
       </w:r>
       <w:proofErr w:type="spellStart"/>
       <w:r>
-        <w:t>image</w:t>
-      </w:r>
-      <w:r>
-        <w:t>_name</w:t>
+        <w:t>image_name</w:t>
       </w:r>
       <w:proofErr w:type="spellEnd"/>
       <w:r>
@@ -2282,10 +2212,7 @@
       </w:pPr>
       <w:r>
         <w:lastRenderedPageBreak/>
-        <w:t>2</w:t>
-      </w:r>
-      <w:r>
-        <w:t>.5</w:t>
+        <w:t>2.5</w:t>
       </w:r>
       <w:r>
         <w:tab/>
@@ -2300,13 +2227,7 @@
     <w:p>
       <w:r>
         <w:br/>
-        <w:t xml:space="preserve">The </w:t>
-      </w:r>
-      <w:r>
-        <w:t xml:space="preserve">Image </w:t>
-      </w:r>
-      <w:r>
-        <w:t>class contains the following private methods:</w:t>
+        <w:t>The Image class contains the following private methods:</w:t>
       </w:r>
     </w:p>
     <w:p>
@@ -2326,13 +2247,7 @@
       </w:r>
       <w:proofErr w:type="gramEnd"/>
       <w:r>
-        <w:t xml:space="preserve">) – This method checks if the </w:t>
-      </w:r>
-      <w:r>
-        <w:t>image</w:t>
-      </w:r>
-      <w:r>
-        <w:t xml:space="preserve"> exists at the specified stored path. If not, a </w:t>
+        <w:t xml:space="preserve">) – This method checks if the image exists at the specified stored path. If not, a </w:t>
       </w:r>
       <w:proofErr w:type="spellStart"/>
       <w:r>
@@ -2340,10 +2255,7 @@
       </w:r>
       <w:proofErr w:type="spellEnd"/>
       <w:r>
-        <w:t xml:space="preserve"> exception is thrown.</w:t>
-      </w:r>
-      <w:r>
-        <w:t xml:space="preserve"> </w:t>
+        <w:t xml:space="preserve"> exception is thrown. </w:t>
       </w:r>
       <w:r>
         <w:br/>
@@ -2358,7 +2270,13 @@
         </w:numPr>
       </w:pPr>
       <w:r>
-        <w:t>_collate() – This method performs the collation task, which includes:</w:t>
+        <w:t xml:space="preserve">_collate() – This method performs the </w:t>
+      </w:r>
+      <w:r>
+        <w:t>preprocessing</w:t>
+      </w:r>
+      <w:r>
+        <w:t xml:space="preserve"> task, which includes:</w:t>
       </w:r>
     </w:p>
     <w:p>
@@ -2370,32 +2288,98 @@
         </w:numPr>
       </w:pPr>
       <w:r>
-        <w:t>TBA</w:t>
-      </w:r>
-      <w:bookmarkStart w:id="0" w:name="_GoBack"/>
-      <w:bookmarkEnd w:id="0"/>
-      <w:r>
-        <w:t>.</w:t>
-      </w:r>
-    </w:p>
-    <w:p/>
-    <w:p>
-      <w:pPr>
-        <w:rPr>
-          <w:rFonts w:asciiTheme="majorHAnsi" w:eastAsiaTheme="majorEastAsia" w:hAnsiTheme="majorHAnsi" w:cstheme="majorBidi"/>
-          <w:b/>
-          <w:bCs/>
-          <w:color w:val="4F81BD" w:themeColor="accent1"/>
-          <w:sz w:val="26"/>
-          <w:szCs w:val="26"/>
-        </w:rPr>
-      </w:pPr>
+        <w:t>Read the image into memory and uncompressing it into pixel format.</w:t>
+      </w:r>
+    </w:p>
+    <w:p>
+      <w:pPr>
+        <w:pStyle w:val="ListParagraph"/>
+        <w:numPr>
+          <w:ilvl w:val="1"/>
+          <w:numId w:val="4"/>
+        </w:numPr>
+      </w:pPr>
+      <w:r>
+        <w:t>Conversion to grayscale or RGB, according to configuration settings.</w:t>
+      </w:r>
+    </w:p>
+    <w:p>
+      <w:pPr>
+        <w:pStyle w:val="ListParagraph"/>
+        <w:numPr>
+          <w:ilvl w:val="1"/>
+          <w:numId w:val="4"/>
+        </w:numPr>
+      </w:pPr>
+      <w:r>
+        <w:t xml:space="preserve">Resizing pixel data, </w:t>
+      </w:r>
+      <w:r>
+        <w:t>according to configuration settings.</w:t>
+      </w:r>
+    </w:p>
+    <w:p>
+      <w:pPr>
+        <w:pStyle w:val="ListParagraph"/>
+        <w:numPr>
+          <w:ilvl w:val="1"/>
+          <w:numId w:val="4"/>
+        </w:numPr>
+      </w:pPr>
+      <w:r>
+        <w:t xml:space="preserve">Normalizing pixel data, </w:t>
+      </w:r>
+      <w:r>
+        <w:t>according to configuration settings.</w:t>
+      </w:r>
+    </w:p>
+    <w:p>
+      <w:pPr>
+        <w:pStyle w:val="ListParagraph"/>
+        <w:numPr>
+          <w:ilvl w:val="1"/>
+          <w:numId w:val="4"/>
+        </w:numPr>
+      </w:pPr>
+      <w:r>
+        <w:t xml:space="preserve">Flattening pixel data, </w:t>
+      </w:r>
+      <w:r>
+        <w:t>according to configuration settings.</w:t>
+      </w:r>
+    </w:p>
+    <w:p>
+      <w:pPr>
+        <w:pStyle w:val="ListParagraph"/>
+        <w:numPr>
+          <w:ilvl w:val="1"/>
+          <w:numId w:val="4"/>
+        </w:numPr>
+      </w:pPr>
+      <w:r>
+        <w:t>Storing original image and thumbnail in storage path.</w:t>
+      </w:r>
+    </w:p>
+    <w:p>
+      <w:pPr>
+        <w:pStyle w:val="ListParagraph"/>
+        <w:numPr>
+          <w:ilvl w:val="1"/>
+          <w:numId w:val="4"/>
+        </w:numPr>
+      </w:pPr>
+      <w:r>
+        <w:t>Storing processed pixel data in HD5 file format in storage path, according to configuration settings.</w:t>
+      </w:r>
     </w:p>
     <w:p>
       <w:pPr>
         <w:pStyle w:val="Heading2"/>
       </w:pPr>
       <w:r>
+        <w:br/>
+      </w:r>
+      <w:r>
         <w:t>APPENDIX I: Updates</w:t>
       </w:r>
       <w:r>
@@ -2419,6 +2403,27 @@
           <w:i/>
         </w:rPr>
         <w:t>5</w:t>
+      </w:r>
+    </w:p>
+    <w:p>
+      <w:pPr>
+        <w:pStyle w:val="ListParagraph"/>
+        <w:numPr>
+          <w:ilvl w:val="0"/>
+          <w:numId w:val="16"/>
+        </w:numPr>
+      </w:pPr>
+      <w:r>
+        <w:t>Create</w:t>
+      </w:r>
+      <w:r>
+        <w:t>d</w:t>
+      </w:r>
+      <w:r>
+        <w:t xml:space="preserve"> first instance of module</w:t>
+      </w:r>
+      <w:r>
+        <w:br/>
       </w:r>
     </w:p>
     <w:p>
@@ -2467,8 +2472,16 @@
         <w:rPr>
           <w:noProof/>
         </w:rPr>
-        <w:t>X</w:t>
-      </w:r>
+        <w:t>Implement Load() method for Images class.</w:t>
+      </w:r>
+    </w:p>
+    <w:p>
+      <w:pPr>
+        <w:pStyle w:val="ListParagraph"/>
+        <w:rPr>
+          <w:noProof/>
+        </w:rPr>
+      </w:pPr>
     </w:p>
     <w:p>
       <w:pPr>
@@ -2479,6 +2492,8 @@
           <w:color w:val="00B050"/>
         </w:rPr>
       </w:pPr>
+      <w:bookmarkStart w:id="0" w:name="_GoBack"/>
+      <w:bookmarkEnd w:id="0"/>
       <w:r>
         <w:rPr>
           <w:b/>
@@ -2847,6 +2862,92 @@
     </w:lvl>
   </w:abstractNum>
   <w:abstractNum w:abstractNumId="3">
+    <w:nsid w:val="2C573271"/>
+    <w:multiLevelType w:val="hybridMultilevel"/>
+    <w:tmpl w:val="AB486416"/>
+    <w:lvl w:ilvl="0" w:tplc="0409000F">
+      <w:start w:val="1"/>
+      <w:numFmt w:val="decimal"/>
+      <w:lvlText w:val="%1."/>
+      <w:lvlJc w:val="left"/>
+      <w:pPr>
+        <w:ind w:left="720" w:hanging="360"/>
+      </w:pPr>
+    </w:lvl>
+    <w:lvl w:ilvl="1" w:tplc="04090019" w:tentative="1">
+      <w:start w:val="1"/>
+      <w:numFmt w:val="lowerLetter"/>
+      <w:lvlText w:val="%2."/>
+      <w:lvlJc w:val="left"/>
+      <w:pPr>
+        <w:ind w:left="1440" w:hanging="360"/>
+      </w:pPr>
+    </w:lvl>
+    <w:lvl w:ilvl="2" w:tplc="0409001B" w:tentative="1">
+      <w:start w:val="1"/>
+      <w:numFmt w:val="lowerRoman"/>
+      <w:lvlText w:val="%3."/>
+      <w:lvlJc w:val="right"/>
+      <w:pPr>
+        <w:ind w:left="2160" w:hanging="180"/>
+      </w:pPr>
+    </w:lvl>
+    <w:lvl w:ilvl="3" w:tplc="0409000F" w:tentative="1">
+      <w:start w:val="1"/>
+      <w:numFmt w:val="decimal"/>
+      <w:lvlText w:val="%4."/>
+      <w:lvlJc w:val="left"/>
+      <w:pPr>
+        <w:ind w:left="2880" w:hanging="360"/>
+      </w:pPr>
+    </w:lvl>
+    <w:lvl w:ilvl="4" w:tplc="04090019" w:tentative="1">
+      <w:start w:val="1"/>
+      <w:numFmt w:val="lowerLetter"/>
+      <w:lvlText w:val="%5."/>
+      <w:lvlJc w:val="left"/>
+      <w:pPr>
+        <w:ind w:left="3600" w:hanging="360"/>
+      </w:pPr>
+    </w:lvl>
+    <w:lvl w:ilvl="5" w:tplc="0409001B" w:tentative="1">
+      <w:start w:val="1"/>
+      <w:numFmt w:val="lowerRoman"/>
+      <w:lvlText w:val="%6."/>
+      <w:lvlJc w:val="right"/>
+      <w:pPr>
+        <w:ind w:left="4320" w:hanging="180"/>
+      </w:pPr>
+    </w:lvl>
+    <w:lvl w:ilvl="6" w:tplc="0409000F" w:tentative="1">
+      <w:start w:val="1"/>
+      <w:numFmt w:val="decimal"/>
+      <w:lvlText w:val="%7."/>
+      <w:lvlJc w:val="left"/>
+      <w:pPr>
+        <w:ind w:left="5040" w:hanging="360"/>
+      </w:pPr>
+    </w:lvl>
+    <w:lvl w:ilvl="7" w:tplc="04090019" w:tentative="1">
+      <w:start w:val="1"/>
+      <w:numFmt w:val="lowerLetter"/>
+      <w:lvlText w:val="%8."/>
+      <w:lvlJc w:val="left"/>
+      <w:pPr>
+        <w:ind w:left="5760" w:hanging="360"/>
+      </w:pPr>
+    </w:lvl>
+    <w:lvl w:ilvl="8" w:tplc="0409001B" w:tentative="1">
+      <w:start w:val="1"/>
+      <w:numFmt w:val="lowerRoman"/>
+      <w:lvlText w:val="%9."/>
+      <w:lvlJc w:val="right"/>
+      <w:pPr>
+        <w:ind w:left="6480" w:hanging="180"/>
+      </w:pPr>
+    </w:lvl>
+  </w:abstractNum>
+  <w:abstractNum w:abstractNumId="4">
     <w:nsid w:val="2E3433D4"/>
     <w:multiLevelType w:val="hybridMultilevel"/>
     <w:tmpl w:val="B05C4AB6"/>
@@ -2959,7 +3060,7 @@
       </w:rPr>
     </w:lvl>
   </w:abstractNum>
-  <w:abstractNum w:abstractNumId="4">
+  <w:abstractNum w:abstractNumId="5">
     <w:nsid w:val="30863169"/>
     <w:multiLevelType w:val="hybridMultilevel"/>
     <w:tmpl w:val="A260EBB0"/>
@@ -3072,7 +3173,7 @@
       </w:rPr>
     </w:lvl>
   </w:abstractNum>
-  <w:abstractNum w:abstractNumId="5">
+  <w:abstractNum w:abstractNumId="6">
     <w:nsid w:val="37C131F9"/>
     <w:multiLevelType w:val="hybridMultilevel"/>
     <w:tmpl w:val="136ED99C"/>
@@ -3161,7 +3262,7 @@
       </w:pPr>
     </w:lvl>
   </w:abstractNum>
-  <w:abstractNum w:abstractNumId="6">
+  <w:abstractNum w:abstractNumId="7">
     <w:nsid w:val="37F043C9"/>
     <w:multiLevelType w:val="hybridMultilevel"/>
     <w:tmpl w:val="63DA2206"/>
@@ -3274,7 +3375,7 @@
       </w:rPr>
     </w:lvl>
   </w:abstractNum>
-  <w:abstractNum w:abstractNumId="7">
+  <w:abstractNum w:abstractNumId="8">
     <w:nsid w:val="38F728BE"/>
     <w:multiLevelType w:val="hybridMultilevel"/>
     <w:tmpl w:val="579C6F24"/>
@@ -3387,7 +3488,7 @@
       </w:rPr>
     </w:lvl>
   </w:abstractNum>
-  <w:abstractNum w:abstractNumId="8">
+  <w:abstractNum w:abstractNumId="9">
     <w:nsid w:val="3A242CD6"/>
     <w:multiLevelType w:val="hybridMultilevel"/>
     <w:tmpl w:val="9DB6C050"/>
@@ -3500,7 +3601,7 @@
       </w:rPr>
     </w:lvl>
   </w:abstractNum>
-  <w:abstractNum w:abstractNumId="9">
+  <w:abstractNum w:abstractNumId="10">
     <w:nsid w:val="3B3C35CF"/>
     <w:multiLevelType w:val="hybridMultilevel"/>
     <w:tmpl w:val="2DF43D42"/>
@@ -3613,7 +3714,7 @@
       </w:rPr>
     </w:lvl>
   </w:abstractNum>
-  <w:abstractNum w:abstractNumId="10">
+  <w:abstractNum w:abstractNumId="11">
     <w:nsid w:val="4AD91F42"/>
     <w:multiLevelType w:val="hybridMultilevel"/>
     <w:tmpl w:val="BA0E33D6"/>
@@ -3726,7 +3827,7 @@
       </w:rPr>
     </w:lvl>
   </w:abstractNum>
-  <w:abstractNum w:abstractNumId="11">
+  <w:abstractNum w:abstractNumId="12">
     <w:nsid w:val="507A1A5C"/>
     <w:multiLevelType w:val="hybridMultilevel"/>
     <w:tmpl w:val="0832D7C8"/>
@@ -3839,7 +3940,7 @@
       </w:rPr>
     </w:lvl>
   </w:abstractNum>
-  <w:abstractNum w:abstractNumId="12">
+  <w:abstractNum w:abstractNumId="13">
     <w:nsid w:val="59B70360"/>
     <w:multiLevelType w:val="hybridMultilevel"/>
     <w:tmpl w:val="497C7E78"/>
@@ -3952,7 +4053,7 @@
       </w:rPr>
     </w:lvl>
   </w:abstractNum>
-  <w:abstractNum w:abstractNumId="13">
+  <w:abstractNum w:abstractNumId="14">
     <w:nsid w:val="60740959"/>
     <w:multiLevelType w:val="hybridMultilevel"/>
     <w:tmpl w:val="94D4107A"/>
@@ -4065,7 +4166,7 @@
       </w:rPr>
     </w:lvl>
   </w:abstractNum>
-  <w:abstractNum w:abstractNumId="14">
+  <w:abstractNum w:abstractNumId="15">
     <w:nsid w:val="73554A3D"/>
     <w:multiLevelType w:val="hybridMultilevel"/>
     <w:tmpl w:val="85DE0DC4"/>
@@ -4179,49 +4280,52 @@
     </w:lvl>
   </w:abstractNum>
   <w:num w:numId="1">
-    <w:abstractNumId w:val="4"/>
+    <w:abstractNumId w:val="5"/>
   </w:num>
   <w:num w:numId="2">
-    <w:abstractNumId w:val="8"/>
+    <w:abstractNumId w:val="9"/>
   </w:num>
   <w:num w:numId="3">
-    <w:abstractNumId w:val="6"/>
+    <w:abstractNumId w:val="7"/>
   </w:num>
   <w:num w:numId="4">
-    <w:abstractNumId w:val="10"/>
+    <w:abstractNumId w:val="11"/>
   </w:num>
   <w:num w:numId="5">
-    <w:abstractNumId w:val="5"/>
+    <w:abstractNumId w:val="6"/>
   </w:num>
   <w:num w:numId="6">
     <w:abstractNumId w:val="1"/>
   </w:num>
   <w:num w:numId="7">
-    <w:abstractNumId w:val="11"/>
+    <w:abstractNumId w:val="12"/>
   </w:num>
   <w:num w:numId="8">
-    <w:abstractNumId w:val="14"/>
+    <w:abstractNumId w:val="15"/>
   </w:num>
   <w:num w:numId="9">
     <w:abstractNumId w:val="2"/>
   </w:num>
   <w:num w:numId="10">
-    <w:abstractNumId w:val="13"/>
+    <w:abstractNumId w:val="14"/>
   </w:num>
   <w:num w:numId="11">
     <w:abstractNumId w:val="0"/>
   </w:num>
   <w:num w:numId="12">
-    <w:abstractNumId w:val="7"/>
+    <w:abstractNumId w:val="8"/>
   </w:num>
   <w:num w:numId="13">
-    <w:abstractNumId w:val="3"/>
+    <w:abstractNumId w:val="4"/>
   </w:num>
   <w:num w:numId="14">
-    <w:abstractNumId w:val="9"/>
+    <w:abstractNumId w:val="10"/>
   </w:num>
   <w:num w:numId="15">
-    <w:abstractNumId w:val="12"/>
+    <w:abstractNumId w:val="13"/>
+  </w:num>
+  <w:num w:numId="16">
+    <w:abstractNumId w:val="3"/>
   </w:num>
 </w:numbering>
 </file>

</xml_diff>

<commit_message>
spec update for split/next
</commit_message>
<xml_diff>
--- a/specs/vision_spec.docx
+++ b/specs/vision_spec.docx
@@ -1473,6 +1473,23 @@
       <w:r>
         <w:t>) of images.</w:t>
       </w:r>
+    </w:p>
+    <w:p>
+      <w:pPr>
+        <w:pStyle w:val="ListParagraph"/>
+        <w:numPr>
+          <w:ilvl w:val="0"/>
+          <w:numId w:val="2"/>
+        </w:numPr>
+      </w:pPr>
+      <w:proofErr w:type="gramStart"/>
+      <w:r>
+        <w:t>split</w:t>
+      </w:r>
+      <w:proofErr w:type="gramEnd"/>
+      <w:r>
+        <w:t xml:space="preserve"> – Splits the collection into training and test data according to the specified percentage (between 0 and 1), where the order  the images has been randomized.</w:t>
+      </w:r>
       <w:r>
         <w:br/>
       </w:r>
@@ -1587,68 +1604,41 @@
     </w:p>
     <w:p>
       <w:pPr>
-        <w:pStyle w:val="Heading2"/>
-      </w:pPr>
-      <w:r>
-        <w:br/>
-      </w:r>
-      <w:r>
-        <w:t>1</w:t>
-      </w:r>
-      <w:r>
-        <w:t xml:space="preserve">.4 </w:t>
-      </w:r>
-      <w:r>
-        <w:tab/>
-      </w:r>
-      <w:r>
-        <w:t>Images</w:t>
-      </w:r>
-      <w:r>
-        <w:t xml:space="preserve"> Private Methods</w:t>
-      </w:r>
-    </w:p>
-    <w:p>
-      <w:r>
-        <w:br/>
-        <w:t xml:space="preserve">The </w:t>
-      </w:r>
-      <w:r>
-        <w:t>Images class contains the</w:t>
-      </w:r>
-      <w:r>
-        <w:t xml:space="preserve"> following private methods:</w:t>
-      </w:r>
-    </w:p>
-    <w:p>
-      <w:pPr>
         <w:pStyle w:val="ListParagraph"/>
         <w:numPr>
           <w:ilvl w:val="0"/>
           <w:numId w:val="6"/>
         </w:numPr>
       </w:pPr>
-      <w:r>
-        <w:t>There are no private methods.</w:t>
-      </w:r>
-      <w:r>
-        <w:t xml:space="preserve"> </w:t>
-      </w:r>
-    </w:p>
-    <w:p>
-      <w:pPr>
-        <w:pStyle w:val="ListParagraph"/>
-      </w:pPr>
+      <w:proofErr w:type="gramStart"/>
+      <w:r>
+        <w:t>next(</w:t>
+      </w:r>
+      <w:proofErr w:type="gramEnd"/>
+      <w:r>
+        <w:t xml:space="preserve">) – The __next__() method is overridden to return the next image data in the training data. If the collection has not been pre-split, it will be split by the default percentage 0.8 (80%). When the entire training set has been iterated, the method returns </w:t>
+      </w:r>
+      <w:proofErr w:type="gramStart"/>
+      <w:r>
+        <w:t>None</w:t>
+      </w:r>
+      <w:proofErr w:type="gramEnd"/>
+      <w:r>
+        <w:t>; the training data is then resorted randomly for a new iteration.</w:t>
+      </w:r>
     </w:p>
     <w:p>
       <w:pPr>
         <w:pStyle w:val="Heading2"/>
       </w:pPr>
       <w:r>
+        <w:br/>
+      </w:r>
+      <w:r>
         <w:t>1</w:t>
       </w:r>
       <w:r>
-        <w:t>.5</w:t>
+        <w:t xml:space="preserve">.4 </w:t>
       </w:r>
       <w:r>
         <w:tab/>
@@ -1657,7 +1647,7 @@
         <w:t>Images</w:t>
       </w:r>
       <w:r>
-        <w:t xml:space="preserve"> Public Methods</w:t>
+        <w:t xml:space="preserve"> Private Methods</w:t>
       </w:r>
     </w:p>
     <w:p>
@@ -1666,16 +1656,10 @@
         <w:t xml:space="preserve">The </w:t>
       </w:r>
       <w:r>
-        <w:t>Images</w:t>
-      </w:r>
-      <w:r>
-        <w:t xml:space="preserve"> class contains </w:t>
-      </w:r>
-      <w:r>
-        <w:t>the</w:t>
-      </w:r>
-      <w:r>
-        <w:t xml:space="preserve"> following public methods:</w:t>
+        <w:t>Images class contains the</w:t>
+      </w:r>
+      <w:r>
+        <w:t xml:space="preserve"> following private methods:</w:t>
       </w:r>
     </w:p>
     <w:p>
@@ -1687,660 +1671,16 @@
         </w:numPr>
       </w:pPr>
       <w:r>
-        <w:t>__</w:t>
-      </w:r>
-      <w:proofErr w:type="spellStart"/>
-      <w:r>
-        <w:t>init</w:t>
-      </w:r>
-      <w:proofErr w:type="spellEnd"/>
-      <w:r>
-        <w:t>__() - The constructor performs the following:</w:t>
+        <w:t>There are no private methods.</w:t>
+      </w:r>
+      <w:r>
+        <w:t xml:space="preserve"> </w:t>
       </w:r>
     </w:p>
     <w:p>
       <w:pPr>
         <w:pStyle w:val="ListParagraph"/>
-        <w:numPr>
-          <w:ilvl w:val="1"/>
-          <w:numId w:val="6"/>
-        </w:numPr>
-      </w:pPr>
-      <w:r>
-        <w:t xml:space="preserve">If the images parameter is not </w:t>
-      </w:r>
-      <w:proofErr w:type="gramStart"/>
-      <w:r>
-        <w:t>None</w:t>
-      </w:r>
-      <w:proofErr w:type="gramEnd"/>
-      <w:r>
-        <w:t>, then an Image object is created for each image in the images parameter.</w:t>
-      </w:r>
-    </w:p>
-    <w:p>
-      <w:pPr>
-        <w:pStyle w:val="ListParagraph"/>
-        <w:numPr>
-          <w:ilvl w:val="1"/>
-          <w:numId w:val="6"/>
-        </w:numPr>
-      </w:pPr>
-      <w:r>
-        <w:t xml:space="preserve">Each image is processed according to settings in the </w:t>
-      </w:r>
-      <w:proofErr w:type="spellStart"/>
-      <w:r>
-        <w:t>config</w:t>
-      </w:r>
-      <w:proofErr w:type="spellEnd"/>
-      <w:r>
-        <w:t xml:space="preserve"> parameter:</w:t>
-      </w:r>
-    </w:p>
-    <w:p>
-      <w:pPr>
-        <w:pStyle w:val="ListParagraph"/>
-        <w:numPr>
-          <w:ilvl w:val="2"/>
-          <w:numId w:val="6"/>
-        </w:numPr>
-      </w:pPr>
-      <w:proofErr w:type="gramStart"/>
-      <w:r>
-        <w:t>grayscale</w:t>
-      </w:r>
-      <w:proofErr w:type="gramEnd"/>
-      <w:r>
-        <w:t xml:space="preserve"> (gray) – convert all RGB and RGBA images to Grayscale (single channel).</w:t>
-      </w:r>
-    </w:p>
-    <w:p>
-      <w:pPr>
-        <w:pStyle w:val="ListParagraph"/>
-        <w:numPr>
-          <w:ilvl w:val="2"/>
-          <w:numId w:val="6"/>
-        </w:numPr>
-      </w:pPr>
-      <w:proofErr w:type="gramStart"/>
-      <w:r>
-        <w:t>normalize</w:t>
-      </w:r>
-      <w:proofErr w:type="gramEnd"/>
-      <w:r>
-        <w:t xml:space="preserve"> (norm) – convert all pixel values to be between 0 and 1.</w:t>
-      </w:r>
-    </w:p>
-    <w:p>
-      <w:pPr>
-        <w:pStyle w:val="ListParagraph"/>
-        <w:numPr>
-          <w:ilvl w:val="2"/>
-          <w:numId w:val="6"/>
-        </w:numPr>
-      </w:pPr>
-      <w:proofErr w:type="gramStart"/>
-      <w:r>
-        <w:t>resize</w:t>
-      </w:r>
-      <w:proofErr w:type="gramEnd"/>
-      <w:r>
-        <w:t>=(height, width) – change the pixel size of the image.</w:t>
-      </w:r>
-    </w:p>
-    <w:p>
-      <w:pPr>
-        <w:pStyle w:val="ListParagraph"/>
-        <w:numPr>
-          <w:ilvl w:val="2"/>
-          <w:numId w:val="6"/>
-        </w:numPr>
-      </w:pPr>
-      <w:proofErr w:type="gramStart"/>
-      <w:r>
-        <w:t>flatten</w:t>
-      </w:r>
-      <w:proofErr w:type="gramEnd"/>
-      <w:r>
-        <w:t xml:space="preserve"> (flat) – after conversions, flatten the pixel data into a 1D vector.</w:t>
-      </w:r>
-    </w:p>
-    <w:p>
-      <w:pPr>
-        <w:pStyle w:val="ListParagraph"/>
-        <w:numPr>
-          <w:ilvl w:val="1"/>
-          <w:numId w:val="6"/>
-        </w:numPr>
-      </w:pPr>
-      <w:r>
-        <w:t>When images are being processed as color images (RGB), images with an alpha channel (RGBA) have the alpha channel dropped.</w:t>
-      </w:r>
-    </w:p>
-    <w:p>
-      <w:pPr>
-        <w:pStyle w:val="ListParagraph"/>
-        <w:numPr>
-          <w:ilvl w:val="1"/>
-          <w:numId w:val="6"/>
-        </w:numPr>
-      </w:pPr>
-      <w:r>
-        <w:t xml:space="preserve">The processed image data is converted to a </w:t>
-      </w:r>
-      <w:proofErr w:type="spellStart"/>
-      <w:r>
-        <w:t>numpy</w:t>
-      </w:r>
-      <w:proofErr w:type="spellEnd"/>
-      <w:r>
-        <w:t xml:space="preserve"> matrix or vector (i.e., flatten)</w:t>
-      </w:r>
-    </w:p>
-    <w:p>
-      <w:pPr>
-        <w:pStyle w:val="ListParagraph"/>
-        <w:numPr>
-          <w:ilvl w:val="1"/>
-          <w:numId w:val="6"/>
-        </w:numPr>
-      </w:pPr>
-      <w:r>
-        <w:t>When all the images are preprocessed, the pr</w:t>
-      </w:r>
-      <w:r>
-        <w:t>ocessed images are stored as a collection</w:t>
-      </w:r>
-      <w:r>
-        <w:t>, with corresponding labels. In a HD5 file.</w:t>
-      </w:r>
-      <w:r>
-        <w:t xml:space="preserve"> If the </w:t>
-      </w:r>
-      <w:r>
-        <w:t>collection</w:t>
-      </w:r>
-      <w:r>
-        <w:t xml:space="preserve"> parameter is specified, the </w:t>
-      </w:r>
-      <w:r>
-        <w:t>collection</w:t>
-      </w:r>
-      <w:r>
-        <w:t xml:space="preserve"> file i</w:t>
-      </w:r>
-      <w:r>
-        <w:t>s stored as: &lt;</w:t>
-      </w:r>
-      <w:proofErr w:type="spellStart"/>
-      <w:r>
-        <w:t>dir</w:t>
-      </w:r>
-      <w:proofErr w:type="spellEnd"/>
-      <w:r>
-        <w:t>&gt;/&lt;collection</w:t>
-      </w:r>
-      <w:r>
-        <w:t>&gt;.h5; otherwise it is stored as &lt;</w:t>
-      </w:r>
-      <w:proofErr w:type="spellStart"/>
-      <w:r>
-        <w:t>dir</w:t>
-      </w:r>
-      <w:proofErr w:type="spellEnd"/>
-      <w:r>
-        <w:t>&gt;/&lt;</w:t>
-      </w:r>
-      <w:proofErr w:type="spellStart"/>
-      <w:r>
-        <w:t>rootname</w:t>
-      </w:r>
-      <w:proofErr w:type="spellEnd"/>
-      <w:r>
-        <w:t xml:space="preserve"> of first image&gt;.h5</w:t>
-      </w:r>
-    </w:p>
-    <w:p>
-      <w:pPr>
-        <w:pStyle w:val="ListParagraph"/>
-        <w:numPr>
-          <w:ilvl w:val="1"/>
-          <w:numId w:val="6"/>
-        </w:numPr>
-      </w:pPr>
-      <w:proofErr w:type="spellStart"/>
-      <w:r>
-        <w:lastRenderedPageBreak/>
-        <w:t>A</w:t>
-      </w:r>
-      <w:r>
-        <w:t>sync</w:t>
-      </w:r>
-      <w:proofErr w:type="spellEnd"/>
-      <w:r>
-        <w:t xml:space="preserve"> </w:t>
-      </w:r>
-      <w:r>
-        <w:t>–</w:t>
-      </w:r>
-      <w:r>
-        <w:t xml:space="preserve"> </w:t>
-      </w:r>
-      <w:r>
-        <w:t xml:space="preserve">If the parameter </w:t>
-      </w:r>
-      <w:proofErr w:type="spellStart"/>
-      <w:r>
-        <w:t>ehandler</w:t>
-      </w:r>
-      <w:proofErr w:type="spellEnd"/>
-      <w:r>
-        <w:t xml:space="preserve"> is set in the constructor, the </w:t>
-      </w:r>
-      <w:r>
-        <w:t>collection</w:t>
-      </w:r>
-      <w:r>
-        <w:t xml:space="preserve"> is processed asynchronously and the event handler, specified by </w:t>
-      </w:r>
-      <w:proofErr w:type="spellStart"/>
-      <w:r>
-        <w:t>ehander</w:t>
-      </w:r>
-      <w:proofErr w:type="spellEnd"/>
-      <w:r>
-        <w:t>, is invoked when completed.</w:t>
-      </w:r>
-      <w:r>
-        <w:br/>
-      </w:r>
-    </w:p>
-    <w:p>
-      <w:pPr>
-        <w:pStyle w:val="ListParagraph"/>
-        <w:numPr>
-          <w:ilvl w:val="0"/>
-          <w:numId w:val="6"/>
-        </w:numPr>
-      </w:pPr>
-      <w:proofErr w:type="gramStart"/>
-      <w:r>
-        <w:t>load(</w:t>
-      </w:r>
-      <w:proofErr w:type="gramEnd"/>
-      <w:r>
-        <w:t xml:space="preserve">) – Loads a HD5 </w:t>
-      </w:r>
-      <w:r>
-        <w:t>collection</w:t>
-      </w:r>
-      <w:bookmarkStart w:id="0" w:name="_GoBack"/>
-      <w:bookmarkEnd w:id="0"/>
-      <w:r>
-        <w:t xml:space="preserve"> file of image objects into an Images object.</w:t>
-      </w:r>
-    </w:p>
-    <w:p>
-      <w:pPr>
-        <w:pStyle w:val="Heading1"/>
-      </w:pPr>
-      <w:r>
-        <w:t>2</w:t>
-      </w:r>
-      <w:r>
-        <w:tab/>
-        <w:t>Image</w:t>
-      </w:r>
-    </w:p>
-    <w:p>
-      <w:pPr>
-        <w:pStyle w:val="Heading2"/>
-      </w:pPr>
-      <w:r>
-        <w:t>2.1</w:t>
-      </w:r>
-      <w:r>
-        <w:tab/>
-        <w:t>Image Overview</w:t>
-      </w:r>
-      <w:r>
-        <w:br/>
-      </w:r>
-    </w:p>
-    <w:p>
-      <w:r>
-        <w:t>The Image CV preprocessor contains the following primary classes, and their relationships:</w:t>
-      </w:r>
-    </w:p>
-    <w:p>
-      <w:pPr>
-        <w:pStyle w:val="ListParagraph"/>
-        <w:numPr>
-          <w:ilvl w:val="0"/>
-          <w:numId w:val="6"/>
-        </w:numPr>
-      </w:pPr>
-      <w:r>
-        <w:t>Image</w:t>
-      </w:r>
-      <w:r>
-        <w:t>- This is the base class for the representation of a Computer Vision (CV) preprocessed image. The constructor optionally takes as parameters an image (path), and corresponding label, and flags for CV preprocessing of the image.</w:t>
-      </w:r>
-    </w:p>
-    <w:p>
-      <w:pPr>
-        <w:ind w:left="720" w:firstLine="720"/>
-      </w:pPr>
-      <w:proofErr w:type="gramStart"/>
-      <w:r>
-        <w:t>image</w:t>
-      </w:r>
-      <w:proofErr w:type="gramEnd"/>
-      <w:r>
-        <w:t xml:space="preserve"> = Image([&lt;list of images&gt;], flags …)</w:t>
-      </w:r>
-    </w:p>
-    <w:p>
-      <w:pPr>
-        <w:pStyle w:val="Heading2"/>
-      </w:pPr>
-      <w:r>
-        <w:t>2.2</w:t>
-      </w:r>
-      <w:r>
-        <w:tab/>
-        <w:t>Image Properties</w:t>
-      </w:r>
-    </w:p>
-    <w:p>
-      <w:r>
-        <w:br/>
-        <w:t>The Image class contains the following properties:</w:t>
-      </w:r>
-    </w:p>
-    <w:p>
-      <w:pPr>
-        <w:pStyle w:val="ListParagraph"/>
-        <w:numPr>
-          <w:ilvl w:val="0"/>
-          <w:numId w:val="2"/>
-        </w:numPr>
-      </w:pPr>
-      <w:proofErr w:type="gramStart"/>
-      <w:r>
-        <w:t>image</w:t>
-      </w:r>
-      <w:proofErr w:type="gramEnd"/>
-      <w:r>
-        <w:t xml:space="preserve"> – The path to the stored image.</w:t>
-      </w:r>
-    </w:p>
-    <w:p>
-      <w:pPr>
-        <w:pStyle w:val="ListParagraph"/>
-        <w:numPr>
-          <w:ilvl w:val="0"/>
-          <w:numId w:val="2"/>
-        </w:numPr>
-      </w:pPr>
-      <w:proofErr w:type="gramStart"/>
-      <w:r>
-        <w:t>name</w:t>
-      </w:r>
-      <w:proofErr w:type="gramEnd"/>
-      <w:r>
-        <w:t xml:space="preserve"> – The root name of the image (e.g., /</w:t>
-      </w:r>
-      <w:proofErr w:type="spellStart"/>
-      <w:r>
-        <w:t>mydir</w:t>
-      </w:r>
-      <w:proofErr w:type="spellEnd"/>
-      <w:r>
-        <w:t xml:space="preserve">/myimage.jpg -&gt; </w:t>
-      </w:r>
-      <w:proofErr w:type="spellStart"/>
-      <w:r>
-        <w:t>myimage</w:t>
-      </w:r>
-      <w:proofErr w:type="spellEnd"/>
-      <w:r>
-        <w:t>).</w:t>
-      </w:r>
-    </w:p>
-    <w:p>
-      <w:pPr>
-        <w:pStyle w:val="ListParagraph"/>
-        <w:numPr>
-          <w:ilvl w:val="0"/>
-          <w:numId w:val="2"/>
-        </w:numPr>
-      </w:pPr>
-      <w:proofErr w:type="gramStart"/>
-      <w:r>
-        <w:t>type</w:t>
-      </w:r>
-      <w:proofErr w:type="gramEnd"/>
-      <w:r>
-        <w:t xml:space="preserve"> – The fil</w:t>
-      </w:r>
-      <w:r>
-        <w:t xml:space="preserve">e format of the image (e.g., </w:t>
-      </w:r>
-      <w:proofErr w:type="spellStart"/>
-      <w:r>
-        <w:t>png</w:t>
-      </w:r>
-      <w:proofErr w:type="spellEnd"/>
-      <w:r>
-        <w:t>).</w:t>
-      </w:r>
-    </w:p>
-    <w:p>
-      <w:pPr>
-        <w:pStyle w:val="ListParagraph"/>
-        <w:numPr>
-          <w:ilvl w:val="0"/>
-          <w:numId w:val="2"/>
-        </w:numPr>
-      </w:pPr>
-      <w:proofErr w:type="gramStart"/>
-      <w:r>
-        <w:t>size</w:t>
-      </w:r>
-      <w:proofErr w:type="gramEnd"/>
-      <w:r>
-        <w:t xml:space="preserve"> – The byte size of the image.</w:t>
-      </w:r>
-      <w:r>
-        <w:rPr>
-          <w:noProof/>
-        </w:rPr>
-        <w:t xml:space="preserve"> </w:t>
-      </w:r>
-    </w:p>
-    <w:p>
-      <w:pPr>
-        <w:pStyle w:val="ListParagraph"/>
-        <w:numPr>
-          <w:ilvl w:val="0"/>
-          <w:numId w:val="2"/>
-        </w:numPr>
-      </w:pPr>
-      <w:r>
-        <w:t>shape – The shape of the image (e.g., (height, width, channels))</w:t>
-      </w:r>
-    </w:p>
-    <w:p>
-      <w:pPr>
-        <w:pStyle w:val="ListParagraph"/>
-        <w:numPr>
-          <w:ilvl w:val="0"/>
-          <w:numId w:val="2"/>
-        </w:numPr>
-      </w:pPr>
-      <w:proofErr w:type="gramStart"/>
-      <w:r>
-        <w:t>time</w:t>
-      </w:r>
-      <w:proofErr w:type="gramEnd"/>
-      <w:r>
-        <w:t xml:space="preserve"> </w:t>
-      </w:r>
-      <w:r>
-        <w:t>–</w:t>
-      </w:r>
-      <w:r>
-        <w:t xml:space="preserve"> </w:t>
-      </w:r>
-      <w:r>
-        <w:t>The elapsed time in seconds for processing the image.</w:t>
-      </w:r>
-    </w:p>
-    <w:p>
-      <w:pPr>
-        <w:pStyle w:val="ListParagraph"/>
-        <w:numPr>
-          <w:ilvl w:val="0"/>
-          <w:numId w:val="2"/>
-        </w:numPr>
-      </w:pPr>
-      <w:proofErr w:type="gramStart"/>
-      <w:r>
-        <w:t>data</w:t>
-      </w:r>
-      <w:proofErr w:type="gramEnd"/>
-      <w:r>
-        <w:t xml:space="preserve"> – The CV preprocessed image data.</w:t>
-      </w:r>
-    </w:p>
-    <w:p>
-      <w:pPr>
-        <w:pStyle w:val="ListParagraph"/>
-        <w:numPr>
-          <w:ilvl w:val="0"/>
-          <w:numId w:val="2"/>
-        </w:numPr>
-      </w:pPr>
-      <w:proofErr w:type="gramStart"/>
-      <w:r>
-        <w:t>raw</w:t>
-      </w:r>
-      <w:proofErr w:type="gramEnd"/>
-      <w:r>
-        <w:t xml:space="preserve"> – The uncompressed raw (unprocessed) image data.</w:t>
-      </w:r>
-    </w:p>
-    <w:p>
-      <w:pPr>
-        <w:pStyle w:val="ListParagraph"/>
-        <w:numPr>
-          <w:ilvl w:val="0"/>
-          <w:numId w:val="2"/>
-        </w:numPr>
-      </w:pPr>
-      <w:proofErr w:type="gramStart"/>
-      <w:r>
-        <w:t>thumbnail</w:t>
-      </w:r>
-      <w:proofErr w:type="gramEnd"/>
-      <w:r>
-        <w:t xml:space="preserve"> – The thumbnail version of the image.</w:t>
-      </w:r>
-    </w:p>
-    <w:p>
-      <w:pPr>
-        <w:pStyle w:val="ListParagraph"/>
-        <w:numPr>
-          <w:ilvl w:val="0"/>
-          <w:numId w:val="2"/>
-        </w:numPr>
-      </w:pPr>
-      <w:proofErr w:type="spellStart"/>
-      <w:proofErr w:type="gramStart"/>
-      <w:r>
-        <w:t>dir</w:t>
-      </w:r>
-      <w:proofErr w:type="spellEnd"/>
-      <w:proofErr w:type="gramEnd"/>
-      <w:r>
-        <w:t xml:space="preserve"> – Location to store the CV preprocessed image data.</w:t>
-      </w:r>
-    </w:p>
-    <w:p>
-      <w:pPr>
-        <w:pStyle w:val="ListParagraph"/>
-        <w:numPr>
-          <w:ilvl w:val="0"/>
-          <w:numId w:val="2"/>
-        </w:numPr>
-      </w:pPr>
-      <w:proofErr w:type="gramStart"/>
-      <w:r>
-        <w:t>label</w:t>
-      </w:r>
-      <w:proofErr w:type="gramEnd"/>
-      <w:r>
-        <w:t xml:space="preserve"> – The classification for the image.</w:t>
-      </w:r>
-    </w:p>
-    <w:p>
-      <w:pPr>
-        <w:pStyle w:val="Heading2"/>
-      </w:pPr>
-      <w:r>
-        <w:br/>
-        <w:t xml:space="preserve">2.3 </w:t>
-      </w:r>
-      <w:r>
-        <w:tab/>
-        <w:t>Image Overridden Operators</w:t>
-      </w:r>
-    </w:p>
-    <w:p>
-      <w:r>
-        <w:br/>
-        <w:t>The following operators have their implementations (inherited from the base Object) class overridden:</w:t>
-      </w:r>
-    </w:p>
-    <w:p>
-      <w:pPr>
-        <w:pStyle w:val="ListParagraph"/>
-        <w:numPr>
-          <w:ilvl w:val="0"/>
-          <w:numId w:val="15"/>
-        </w:numPr>
-      </w:pPr>
-      <w:proofErr w:type="spellStart"/>
-      <w:proofErr w:type="gramStart"/>
-      <w:r>
-        <w:t>str</w:t>
-      </w:r>
-      <w:proofErr w:type="spellEnd"/>
-      <w:r>
-        <w:t>(</w:t>
-      </w:r>
-      <w:proofErr w:type="gramEnd"/>
-      <w:r>
-        <w:t>) – The __</w:t>
-      </w:r>
-      <w:proofErr w:type="spellStart"/>
-      <w:r>
-        <w:t>str</w:t>
-      </w:r>
-      <w:proofErr w:type="spellEnd"/>
-      <w:r>
-        <w:t>__() method is overridden to return the image classification (label).</w:t>
-      </w:r>
-    </w:p>
-    <w:p>
-      <w:pPr>
-        <w:pStyle w:val="Heading2"/>
-      </w:pPr>
-      <w:r>
-        <w:br/>
-      </w:r>
+      </w:pPr>
     </w:p>
     <w:p>
       <w:pPr>
@@ -2363,6 +1703,721 @@
       </w:pPr>
       <w:r>
         <w:lastRenderedPageBreak/>
+        <w:t>1</w:t>
+      </w:r>
+      <w:r>
+        <w:t>.5</w:t>
+      </w:r>
+      <w:r>
+        <w:tab/>
+      </w:r>
+      <w:r>
+        <w:t>Images</w:t>
+      </w:r>
+      <w:r>
+        <w:t xml:space="preserve"> Public Methods</w:t>
+      </w:r>
+    </w:p>
+    <w:p>
+      <w:r>
+        <w:br/>
+        <w:t xml:space="preserve">The </w:t>
+      </w:r>
+      <w:r>
+        <w:t>Images</w:t>
+      </w:r>
+      <w:r>
+        <w:t xml:space="preserve"> class contains </w:t>
+      </w:r>
+      <w:r>
+        <w:t>the</w:t>
+      </w:r>
+      <w:r>
+        <w:t xml:space="preserve"> following public methods:</w:t>
+      </w:r>
+    </w:p>
+    <w:p>
+      <w:pPr>
+        <w:pStyle w:val="ListParagraph"/>
+        <w:numPr>
+          <w:ilvl w:val="0"/>
+          <w:numId w:val="6"/>
+        </w:numPr>
+      </w:pPr>
+      <w:r>
+        <w:t>__</w:t>
+      </w:r>
+      <w:proofErr w:type="spellStart"/>
+      <w:r>
+        <w:t>init</w:t>
+      </w:r>
+      <w:proofErr w:type="spellEnd"/>
+      <w:r>
+        <w:t>__() - The constructor performs the following:</w:t>
+      </w:r>
+    </w:p>
+    <w:p>
+      <w:pPr>
+        <w:pStyle w:val="ListParagraph"/>
+        <w:numPr>
+          <w:ilvl w:val="1"/>
+          <w:numId w:val="6"/>
+        </w:numPr>
+      </w:pPr>
+      <w:r>
+        <w:t xml:space="preserve">If the images parameter is not </w:t>
+      </w:r>
+      <w:proofErr w:type="gramStart"/>
+      <w:r>
+        <w:t>None</w:t>
+      </w:r>
+      <w:proofErr w:type="gramEnd"/>
+      <w:r>
+        <w:t>, then an Image object is created for each image in the images parameter.</w:t>
+      </w:r>
+    </w:p>
+    <w:p>
+      <w:pPr>
+        <w:pStyle w:val="ListParagraph"/>
+        <w:numPr>
+          <w:ilvl w:val="1"/>
+          <w:numId w:val="6"/>
+        </w:numPr>
+      </w:pPr>
+      <w:r>
+        <w:t xml:space="preserve">Each image is processed according to settings in the </w:t>
+      </w:r>
+      <w:proofErr w:type="spellStart"/>
+      <w:r>
+        <w:t>config</w:t>
+      </w:r>
+      <w:proofErr w:type="spellEnd"/>
+      <w:r>
+        <w:t xml:space="preserve"> parameter:</w:t>
+      </w:r>
+    </w:p>
+    <w:p>
+      <w:pPr>
+        <w:pStyle w:val="ListParagraph"/>
+        <w:numPr>
+          <w:ilvl w:val="2"/>
+          <w:numId w:val="6"/>
+        </w:numPr>
+      </w:pPr>
+      <w:proofErr w:type="gramStart"/>
+      <w:r>
+        <w:t>grayscale</w:t>
+      </w:r>
+      <w:proofErr w:type="gramEnd"/>
+      <w:r>
+        <w:t xml:space="preserve"> (gray) – convert all RGB and RGBA images to Grayscale (single channel).</w:t>
+      </w:r>
+    </w:p>
+    <w:p>
+      <w:pPr>
+        <w:pStyle w:val="ListParagraph"/>
+        <w:numPr>
+          <w:ilvl w:val="2"/>
+          <w:numId w:val="6"/>
+        </w:numPr>
+      </w:pPr>
+      <w:proofErr w:type="gramStart"/>
+      <w:r>
+        <w:t>normalize</w:t>
+      </w:r>
+      <w:proofErr w:type="gramEnd"/>
+      <w:r>
+        <w:t xml:space="preserve"> (norm) – convert all pixel values to be between 0 and 1.</w:t>
+      </w:r>
+    </w:p>
+    <w:p>
+      <w:pPr>
+        <w:pStyle w:val="ListParagraph"/>
+        <w:numPr>
+          <w:ilvl w:val="2"/>
+          <w:numId w:val="6"/>
+        </w:numPr>
+      </w:pPr>
+      <w:proofErr w:type="gramStart"/>
+      <w:r>
+        <w:t>resize</w:t>
+      </w:r>
+      <w:proofErr w:type="gramEnd"/>
+      <w:r>
+        <w:t>=(height, width) – change the pixel size of the image.</w:t>
+      </w:r>
+    </w:p>
+    <w:p>
+      <w:pPr>
+        <w:pStyle w:val="ListParagraph"/>
+        <w:numPr>
+          <w:ilvl w:val="2"/>
+          <w:numId w:val="6"/>
+        </w:numPr>
+      </w:pPr>
+      <w:proofErr w:type="gramStart"/>
+      <w:r>
+        <w:t>flatten</w:t>
+      </w:r>
+      <w:proofErr w:type="gramEnd"/>
+      <w:r>
+        <w:t xml:space="preserve"> (flat) – after conversions, flatten the pixel data into a 1D vector.</w:t>
+      </w:r>
+    </w:p>
+    <w:p>
+      <w:pPr>
+        <w:pStyle w:val="ListParagraph"/>
+        <w:numPr>
+          <w:ilvl w:val="1"/>
+          <w:numId w:val="6"/>
+        </w:numPr>
+      </w:pPr>
+      <w:r>
+        <w:t>When images are being processed as color images (RGB), images with an alpha channel (RGBA) have the alpha channel dropped.</w:t>
+      </w:r>
+    </w:p>
+    <w:p>
+      <w:pPr>
+        <w:pStyle w:val="ListParagraph"/>
+        <w:numPr>
+          <w:ilvl w:val="1"/>
+          <w:numId w:val="6"/>
+        </w:numPr>
+      </w:pPr>
+      <w:r>
+        <w:t xml:space="preserve">The processed image data is converted to a </w:t>
+      </w:r>
+      <w:proofErr w:type="spellStart"/>
+      <w:r>
+        <w:t>numpy</w:t>
+      </w:r>
+      <w:proofErr w:type="spellEnd"/>
+      <w:r>
+        <w:t xml:space="preserve"> matrix or vector (i.e., flatten)</w:t>
+      </w:r>
+    </w:p>
+    <w:p>
+      <w:pPr>
+        <w:pStyle w:val="ListParagraph"/>
+        <w:numPr>
+          <w:ilvl w:val="1"/>
+          <w:numId w:val="6"/>
+        </w:numPr>
+      </w:pPr>
+      <w:r>
+        <w:t>When all the images are preprocessed, the pr</w:t>
+      </w:r>
+      <w:r>
+        <w:t>ocessed images are stored as a collection</w:t>
+      </w:r>
+      <w:r>
+        <w:t>, with corresponding labels. In a HD5 file.</w:t>
+      </w:r>
+      <w:r>
+        <w:t xml:space="preserve"> If the </w:t>
+      </w:r>
+      <w:r>
+        <w:t>collection</w:t>
+      </w:r>
+      <w:r>
+        <w:t xml:space="preserve"> parameter is specified, the </w:t>
+      </w:r>
+      <w:r>
+        <w:t>collection</w:t>
+      </w:r>
+      <w:r>
+        <w:t xml:space="preserve"> file i</w:t>
+      </w:r>
+      <w:r>
+        <w:t>s stored as: &lt;</w:t>
+      </w:r>
+      <w:proofErr w:type="spellStart"/>
+      <w:r>
+        <w:t>dir</w:t>
+      </w:r>
+      <w:proofErr w:type="spellEnd"/>
+      <w:r>
+        <w:t>&gt;/&lt;collection</w:t>
+      </w:r>
+      <w:r>
+        <w:t>&gt;.h5; otherwise it is stored as &lt;</w:t>
+      </w:r>
+      <w:proofErr w:type="spellStart"/>
+      <w:r>
+        <w:t>dir</w:t>
+      </w:r>
+      <w:proofErr w:type="spellEnd"/>
+      <w:r>
+        <w:t>&gt;/&lt;</w:t>
+      </w:r>
+      <w:proofErr w:type="spellStart"/>
+      <w:r>
+        <w:t>rootname</w:t>
+      </w:r>
+      <w:proofErr w:type="spellEnd"/>
+      <w:r>
+        <w:t xml:space="preserve"> of first image&gt;.h5</w:t>
+      </w:r>
+    </w:p>
+    <w:p>
+      <w:pPr>
+        <w:pStyle w:val="ListParagraph"/>
+        <w:numPr>
+          <w:ilvl w:val="1"/>
+          <w:numId w:val="6"/>
+        </w:numPr>
+      </w:pPr>
+      <w:proofErr w:type="spellStart"/>
+      <w:r>
+        <w:t>A</w:t>
+      </w:r>
+      <w:r>
+        <w:t>sync</w:t>
+      </w:r>
+      <w:proofErr w:type="spellEnd"/>
+      <w:r>
+        <w:t xml:space="preserve"> </w:t>
+      </w:r>
+      <w:r>
+        <w:t>–</w:t>
+      </w:r>
+      <w:r>
+        <w:t xml:space="preserve"> </w:t>
+      </w:r>
+      <w:r>
+        <w:t xml:space="preserve">If the parameter </w:t>
+      </w:r>
+      <w:proofErr w:type="spellStart"/>
+      <w:r>
+        <w:t>ehandler</w:t>
+      </w:r>
+      <w:proofErr w:type="spellEnd"/>
+      <w:r>
+        <w:t xml:space="preserve"> is set in the constructor, the </w:t>
+      </w:r>
+      <w:r>
+        <w:t>collection</w:t>
+      </w:r>
+      <w:r>
+        <w:t xml:space="preserve"> is processed asynchronously and the event handler, specified by </w:t>
+      </w:r>
+      <w:proofErr w:type="spellStart"/>
+      <w:r>
+        <w:t>ehander</w:t>
+      </w:r>
+      <w:proofErr w:type="spellEnd"/>
+      <w:r>
+        <w:t>, is invoked when completed.</w:t>
+      </w:r>
+      <w:r>
+        <w:br/>
+      </w:r>
+    </w:p>
+    <w:p>
+      <w:pPr>
+        <w:pStyle w:val="ListParagraph"/>
+        <w:numPr>
+          <w:ilvl w:val="0"/>
+          <w:numId w:val="6"/>
+        </w:numPr>
+      </w:pPr>
+      <w:proofErr w:type="gramStart"/>
+      <w:r>
+        <w:t>load(</w:t>
+      </w:r>
+      <w:proofErr w:type="gramEnd"/>
+      <w:r>
+        <w:t xml:space="preserve">) – Loads a HD5 </w:t>
+      </w:r>
+      <w:r>
+        <w:t>collection</w:t>
+      </w:r>
+      <w:r>
+        <w:t xml:space="preserve"> file of image objects into an Images object.</w:t>
+      </w:r>
+    </w:p>
+    <w:p>
+      <w:pPr>
+        <w:rPr>
+          <w:rFonts w:asciiTheme="majorHAnsi" w:eastAsiaTheme="majorEastAsia" w:hAnsiTheme="majorHAnsi" w:cstheme="majorBidi"/>
+          <w:b/>
+          <w:bCs/>
+          <w:color w:val="365F91" w:themeColor="accent1" w:themeShade="BF"/>
+          <w:sz w:val="28"/>
+          <w:szCs w:val="28"/>
+        </w:rPr>
+      </w:pPr>
+      <w:r>
+        <w:br w:type="page"/>
+      </w:r>
+    </w:p>
+    <w:p>
+      <w:pPr>
+        <w:pStyle w:val="Heading1"/>
+      </w:pPr>
+      <w:r>
+        <w:lastRenderedPageBreak/>
+        <w:t>2</w:t>
+      </w:r>
+      <w:r>
+        <w:tab/>
+        <w:t>Image</w:t>
+      </w:r>
+    </w:p>
+    <w:p>
+      <w:pPr>
+        <w:pStyle w:val="Heading2"/>
+      </w:pPr>
+      <w:r>
+        <w:t>2.1</w:t>
+      </w:r>
+      <w:r>
+        <w:tab/>
+        <w:t>Image Overview</w:t>
+      </w:r>
+      <w:r>
+        <w:br/>
+      </w:r>
+    </w:p>
+    <w:p>
+      <w:r>
+        <w:t>The Image CV preprocessor contains the following primary classes, and their relationships:</w:t>
+      </w:r>
+    </w:p>
+    <w:p>
+      <w:pPr>
+        <w:pStyle w:val="ListParagraph"/>
+        <w:numPr>
+          <w:ilvl w:val="0"/>
+          <w:numId w:val="6"/>
+        </w:numPr>
+      </w:pPr>
+      <w:r>
+        <w:t>Image</w:t>
+      </w:r>
+      <w:r>
+        <w:t>- This is the base class for the representation of a Computer Vision (CV) preprocessed image. The constructor optionally takes as parameters an image (path), and corresponding label, and flags for CV preprocessing of the image.</w:t>
+      </w:r>
+    </w:p>
+    <w:p>
+      <w:pPr>
+        <w:ind w:left="720" w:firstLine="720"/>
+      </w:pPr>
+      <w:proofErr w:type="gramStart"/>
+      <w:r>
+        <w:t>image</w:t>
+      </w:r>
+      <w:proofErr w:type="gramEnd"/>
+      <w:r>
+        <w:t xml:space="preserve"> = Image([&lt;list of images&gt;], flags …)</w:t>
+      </w:r>
+    </w:p>
+    <w:p>
+      <w:pPr>
+        <w:pStyle w:val="Heading2"/>
+      </w:pPr>
+      <w:r>
+        <w:t>2.2</w:t>
+      </w:r>
+      <w:r>
+        <w:tab/>
+        <w:t>Image Properties</w:t>
+      </w:r>
+    </w:p>
+    <w:p>
+      <w:r>
+        <w:br/>
+        <w:t>The Image class contains the following properties:</w:t>
+      </w:r>
+    </w:p>
+    <w:p>
+      <w:pPr>
+        <w:pStyle w:val="ListParagraph"/>
+        <w:numPr>
+          <w:ilvl w:val="0"/>
+          <w:numId w:val="2"/>
+        </w:numPr>
+      </w:pPr>
+      <w:proofErr w:type="gramStart"/>
+      <w:r>
+        <w:t>image</w:t>
+      </w:r>
+      <w:proofErr w:type="gramEnd"/>
+      <w:r>
+        <w:t xml:space="preserve"> – The path to the stored image.</w:t>
+      </w:r>
+    </w:p>
+    <w:p>
+      <w:pPr>
+        <w:pStyle w:val="ListParagraph"/>
+        <w:numPr>
+          <w:ilvl w:val="0"/>
+          <w:numId w:val="2"/>
+        </w:numPr>
+      </w:pPr>
+      <w:proofErr w:type="gramStart"/>
+      <w:r>
+        <w:t>name</w:t>
+      </w:r>
+      <w:proofErr w:type="gramEnd"/>
+      <w:r>
+        <w:t xml:space="preserve"> – The root name of the image (e.g., /</w:t>
+      </w:r>
+      <w:proofErr w:type="spellStart"/>
+      <w:r>
+        <w:t>mydir</w:t>
+      </w:r>
+      <w:proofErr w:type="spellEnd"/>
+      <w:r>
+        <w:t xml:space="preserve">/myimage.jpg -&gt; </w:t>
+      </w:r>
+      <w:proofErr w:type="spellStart"/>
+      <w:r>
+        <w:t>myimage</w:t>
+      </w:r>
+      <w:proofErr w:type="spellEnd"/>
+      <w:r>
+        <w:t>).</w:t>
+      </w:r>
+    </w:p>
+    <w:p>
+      <w:pPr>
+        <w:pStyle w:val="ListParagraph"/>
+        <w:numPr>
+          <w:ilvl w:val="0"/>
+          <w:numId w:val="2"/>
+        </w:numPr>
+      </w:pPr>
+      <w:proofErr w:type="gramStart"/>
+      <w:r>
+        <w:t>type</w:t>
+      </w:r>
+      <w:proofErr w:type="gramEnd"/>
+      <w:r>
+        <w:t xml:space="preserve"> – The fil</w:t>
+      </w:r>
+      <w:r>
+        <w:t xml:space="preserve">e format of the image (e.g., </w:t>
+      </w:r>
+      <w:proofErr w:type="spellStart"/>
+      <w:r>
+        <w:t>png</w:t>
+      </w:r>
+      <w:proofErr w:type="spellEnd"/>
+      <w:r>
+        <w:t>).</w:t>
+      </w:r>
+    </w:p>
+    <w:p>
+      <w:pPr>
+        <w:pStyle w:val="ListParagraph"/>
+        <w:numPr>
+          <w:ilvl w:val="0"/>
+          <w:numId w:val="2"/>
+        </w:numPr>
+      </w:pPr>
+      <w:proofErr w:type="gramStart"/>
+      <w:r>
+        <w:t>size</w:t>
+      </w:r>
+      <w:proofErr w:type="gramEnd"/>
+      <w:r>
+        <w:t xml:space="preserve"> – The byte size of the image.</w:t>
+      </w:r>
+      <w:r>
+        <w:rPr>
+          <w:noProof/>
+        </w:rPr>
+        <w:t xml:space="preserve"> </w:t>
+      </w:r>
+    </w:p>
+    <w:p>
+      <w:pPr>
+        <w:pStyle w:val="ListParagraph"/>
+        <w:numPr>
+          <w:ilvl w:val="0"/>
+          <w:numId w:val="2"/>
+        </w:numPr>
+      </w:pPr>
+      <w:r>
+        <w:t>shape – The shape of the image (e.g., (height, width, channels))</w:t>
+      </w:r>
+    </w:p>
+    <w:p>
+      <w:pPr>
+        <w:pStyle w:val="ListParagraph"/>
+        <w:numPr>
+          <w:ilvl w:val="0"/>
+          <w:numId w:val="2"/>
+        </w:numPr>
+      </w:pPr>
+      <w:proofErr w:type="gramStart"/>
+      <w:r>
+        <w:t>time</w:t>
+      </w:r>
+      <w:proofErr w:type="gramEnd"/>
+      <w:r>
+        <w:t xml:space="preserve"> </w:t>
+      </w:r>
+      <w:r>
+        <w:t>–</w:t>
+      </w:r>
+      <w:r>
+        <w:t xml:space="preserve"> </w:t>
+      </w:r>
+      <w:r>
+        <w:t>The elapsed time in seconds for processing the image.</w:t>
+      </w:r>
+    </w:p>
+    <w:p>
+      <w:pPr>
+        <w:pStyle w:val="ListParagraph"/>
+        <w:numPr>
+          <w:ilvl w:val="0"/>
+          <w:numId w:val="2"/>
+        </w:numPr>
+      </w:pPr>
+      <w:proofErr w:type="gramStart"/>
+      <w:r>
+        <w:t>data</w:t>
+      </w:r>
+      <w:proofErr w:type="gramEnd"/>
+      <w:r>
+        <w:t xml:space="preserve"> – The CV preprocessed image data.</w:t>
+      </w:r>
+    </w:p>
+    <w:p>
+      <w:pPr>
+        <w:pStyle w:val="ListParagraph"/>
+        <w:numPr>
+          <w:ilvl w:val="0"/>
+          <w:numId w:val="2"/>
+        </w:numPr>
+      </w:pPr>
+      <w:proofErr w:type="gramStart"/>
+      <w:r>
+        <w:t>raw</w:t>
+      </w:r>
+      <w:proofErr w:type="gramEnd"/>
+      <w:r>
+        <w:t xml:space="preserve"> – The uncompressed raw (unprocessed) image data.</w:t>
+      </w:r>
+    </w:p>
+    <w:p>
+      <w:pPr>
+        <w:pStyle w:val="ListParagraph"/>
+        <w:numPr>
+          <w:ilvl w:val="0"/>
+          <w:numId w:val="2"/>
+        </w:numPr>
+      </w:pPr>
+      <w:proofErr w:type="gramStart"/>
+      <w:r>
+        <w:t>thumbnail</w:t>
+      </w:r>
+      <w:proofErr w:type="gramEnd"/>
+      <w:r>
+        <w:t xml:space="preserve"> – The thumbnail version of the image.</w:t>
+      </w:r>
+    </w:p>
+    <w:p>
+      <w:pPr>
+        <w:pStyle w:val="ListParagraph"/>
+        <w:numPr>
+          <w:ilvl w:val="0"/>
+          <w:numId w:val="2"/>
+        </w:numPr>
+      </w:pPr>
+      <w:proofErr w:type="spellStart"/>
+      <w:proofErr w:type="gramStart"/>
+      <w:r>
+        <w:t>dir</w:t>
+      </w:r>
+      <w:proofErr w:type="spellEnd"/>
+      <w:proofErr w:type="gramEnd"/>
+      <w:r>
+        <w:t xml:space="preserve"> – Location to store the CV preprocessed image data.</w:t>
+      </w:r>
+    </w:p>
+    <w:p>
+      <w:pPr>
+        <w:pStyle w:val="ListParagraph"/>
+        <w:numPr>
+          <w:ilvl w:val="0"/>
+          <w:numId w:val="2"/>
+        </w:numPr>
+      </w:pPr>
+      <w:proofErr w:type="gramStart"/>
+      <w:r>
+        <w:t>label</w:t>
+      </w:r>
+      <w:proofErr w:type="gramEnd"/>
+      <w:r>
+        <w:t xml:space="preserve"> – The classification for the image.</w:t>
+      </w:r>
+    </w:p>
+    <w:p>
+      <w:pPr>
+        <w:pStyle w:val="Heading2"/>
+      </w:pPr>
+      <w:r>
+        <w:br/>
+        <w:t xml:space="preserve">2.3 </w:t>
+      </w:r>
+      <w:r>
+        <w:tab/>
+        <w:t>Image Overridden Operators</w:t>
+      </w:r>
+    </w:p>
+    <w:p>
+      <w:r>
+        <w:br/>
+        <w:t>The following operators have their implementations (inherited from the base Object) class overridden:</w:t>
+      </w:r>
+    </w:p>
+    <w:p>
+      <w:pPr>
+        <w:pStyle w:val="ListParagraph"/>
+        <w:numPr>
+          <w:ilvl w:val="0"/>
+          <w:numId w:val="15"/>
+        </w:numPr>
+      </w:pPr>
+      <w:proofErr w:type="spellStart"/>
+      <w:proofErr w:type="gramStart"/>
+      <w:r>
+        <w:t>str</w:t>
+      </w:r>
+      <w:proofErr w:type="spellEnd"/>
+      <w:r>
+        <w:t>(</w:t>
+      </w:r>
+      <w:proofErr w:type="gramEnd"/>
+      <w:r>
+        <w:t>) – The __</w:t>
+      </w:r>
+      <w:proofErr w:type="spellStart"/>
+      <w:r>
+        <w:t>str</w:t>
+      </w:r>
+      <w:proofErr w:type="spellEnd"/>
+      <w:r>
+        <w:t>__() method is overridden to return the image classification (label).</w:t>
+      </w:r>
+    </w:p>
+    <w:p>
+      <w:pPr>
+        <w:pStyle w:val="Heading2"/>
+      </w:pPr>
+      <w:r>
+        <w:br/>
+      </w:r>
+    </w:p>
+    <w:p>
+      <w:pPr>
+        <w:pStyle w:val="Heading2"/>
+      </w:pPr>
+      <w:r>
         <w:t>2.4</w:t>
       </w:r>
       <w:r>
@@ -2440,6 +2495,7 @@
         <w:pStyle w:val="Heading2"/>
       </w:pPr>
       <w:r>
+        <w:lastRenderedPageBreak/>
         <w:t>2.5</w:t>
       </w:r>
       <w:r>
@@ -2655,6 +2711,48 @@
       <w:r>
         <w:t xml:space="preserve"> first instance of module</w:t>
       </w:r>
+    </w:p>
+    <w:p>
+      <w:pPr>
+        <w:rPr>
+          <w:i/>
+        </w:rPr>
+      </w:pPr>
+      <w:r>
+        <w:rPr>
+          <w:i/>
+        </w:rPr>
+        <w:t>Gap 0.9</w:t>
+      </w:r>
+    </w:p>
+    <w:p>
+      <w:pPr>
+        <w:ind w:left="360"/>
+      </w:pPr>
+      <w:r>
+        <w:t>1</w:t>
+      </w:r>
+      <w:bookmarkStart w:id="0" w:name="_GoBack"/>
+      <w:bookmarkEnd w:id="0"/>
+      <w:r>
+        <w:t>.</w:t>
+      </w:r>
+      <w:r>
+        <w:tab/>
+        <w:t>Added splitting collection into training and test data</w:t>
+      </w:r>
+    </w:p>
+    <w:p>
+      <w:pPr>
+        <w:pStyle w:val="ListParagraph"/>
+        <w:numPr>
+          <w:ilvl w:val="0"/>
+          <w:numId w:val="16"/>
+        </w:numPr>
+      </w:pPr>
+      <w:r>
+        <w:t>Added iterating (next) through the training set</w:t>
+      </w:r>
       <w:r>
         <w:br/>
       </w:r>
@@ -2705,7 +2803,7 @@
         <w:rPr>
           <w:noProof/>
         </w:rPr>
-        <w:t>The Images load() method should load entire image object, not just the processed image data.</w:t>
+        <w:t>Add support for mini-batches</w:t>
       </w:r>
     </w:p>
     <w:p>
@@ -2723,7 +2821,25 @@
         <w:rPr>
           <w:noProof/>
         </w:rPr>
-        <w:t>Image class should have property to get the size of the preprocessed image data.</w:t>
+        <w:t>Add regularization (rotate, skew)</w:t>
+      </w:r>
+    </w:p>
+    <w:p>
+      <w:pPr>
+        <w:pStyle w:val="ListParagraph"/>
+        <w:numPr>
+          <w:ilvl w:val="0"/>
+          <w:numId w:val="9"/>
+        </w:numPr>
+        <w:rPr>
+          <w:noProof/>
+        </w:rPr>
+      </w:pPr>
+      <w:r>
+        <w:rPr>
+          <w:noProof/>
+        </w:rPr>
+        <w:t>Add transformations</w:t>
       </w:r>
     </w:p>
     <w:p>
@@ -3113,7 +3229,7 @@
   <w:abstractNum w:abstractNumId="3">
     <w:nsid w:val="2C573271"/>
     <w:multiLevelType w:val="hybridMultilevel"/>
-    <w:tmpl w:val="AB486416"/>
+    <w:tmpl w:val="577A7864"/>
     <w:lvl w:ilvl="0" w:tplc="0409000F">
       <w:start w:val="1"/>
       <w:numFmt w:val="decimal"/>

</xml_diff>

<commit_message>
update vision spec for seed
</commit_message>
<xml_diff>
--- a/specs/vision_spec.docx
+++ b/specs/vision_spec.docx
@@ -1549,6 +1549,40 @@
     </w:p>
     <w:p>
       <w:pPr>
+        <w:ind w:left="720"/>
+      </w:pPr>
+      <w:r>
+        <w:t xml:space="preserve">As a setter, may optionally take a second value which is the seed for the random shuffle. </w:t>
+      </w:r>
+      <w:proofErr w:type="gramStart"/>
+      <w:r>
+        <w:t>E.g.</w:t>
+      </w:r>
+      <w:proofErr w:type="gramEnd"/>
+      <w:r>
+        <w:t>,</w:t>
+      </w:r>
+      <w:bookmarkStart w:id="0" w:name="_GoBack"/>
+      <w:bookmarkEnd w:id="0"/>
+    </w:p>
+    <w:p>
+      <w:pPr>
+        <w:ind w:left="720"/>
+      </w:pPr>
+      <w:r>
+        <w:tab/>
+      </w:r>
+      <w:proofErr w:type="spellStart"/>
+      <w:r>
+        <w:t>images.split</w:t>
+      </w:r>
+      <w:proofErr w:type="spellEnd"/>
+      <w:r>
+        <w:t xml:space="preserve"> = 0.8, 42</w:t>
+      </w:r>
+    </w:p>
+    <w:p>
+      <w:pPr>
         <w:pStyle w:val="ListParagraph"/>
         <w:numPr>
           <w:ilvl w:val="0"/>
@@ -1571,10 +1605,16 @@
       </w:r>
       <w:proofErr w:type="spellEnd"/>
       <w:r>
-        <w:t>, Y_train).</w:t>
-      </w:r>
-      <w:bookmarkStart w:id="0" w:name="_GoBack"/>
-      <w:bookmarkEnd w:id="0"/>
+        <w:t xml:space="preserve">, </w:t>
+      </w:r>
+      <w:proofErr w:type="spellStart"/>
+      <w:r>
+        <w:t>Y_train</w:t>
+      </w:r>
+      <w:proofErr w:type="spellEnd"/>
+      <w:r>
+        <w:t>).</w:t>
+      </w:r>
       <w:r>
         <w:br/>
       </w:r>

</xml_diff>

<commit_message>
add rotation to spec
</commit_message>
<xml_diff>
--- a/specs/vision_spec.docx
+++ b/specs/vision_spec.docx
@@ -304,8 +304,6 @@
         <w:t>. The constructor optionally takes as parameters an image (path), corresponding label, and flags for CV preprocessing the image.</w:t>
       </w:r>
     </w:p>
-    <w:bookmarkStart w:id="0" w:name="_GoBack"/>
-    <w:bookmarkEnd w:id="0"/>
     <w:p>
       <w:r>
         <w:rPr>
@@ -2673,30 +2671,6 @@
         <w:t>”)</w:t>
       </w:r>
     </w:p>
-    <w:p/>
-    <w:p>
-      <w:pPr>
-        <w:pStyle w:val="Heading2"/>
-      </w:pPr>
-      <w:r>
-        <w:t>2.5</w:t>
-      </w:r>
-      <w:r>
-        <w:tab/>
-      </w:r>
-      <w:r>
-        <w:t>Image</w:t>
-      </w:r>
-      <w:r>
-        <w:t xml:space="preserve"> Private Methods</w:t>
-      </w:r>
-    </w:p>
-    <w:p>
-      <w:r>
-        <w:br/>
-        <w:t>The Image class contains the following private methods:</w:t>
-      </w:r>
-    </w:p>
     <w:p>
       <w:pPr>
         <w:pStyle w:val="ListParagraph"/>
@@ -2705,27 +2679,67 @@
           <w:numId w:val="4"/>
         </w:numPr>
       </w:pPr>
-      <w:r>
-        <w:t>_</w:t>
-      </w:r>
       <w:proofErr w:type="gramStart"/>
       <w:r>
-        <w:t>exists(</w:t>
+        <w:lastRenderedPageBreak/>
+        <w:t>rotate(</w:t>
       </w:r>
       <w:proofErr w:type="gramEnd"/>
       <w:r>
-        <w:t xml:space="preserve">) – This method checks if the image exists at the specified stored path. If not, a </w:t>
+        <w:t xml:space="preserve">) – This method generates a rotated copy of the raw image data. The parameter degree specifies the degree (angle) to rotate the image. The method uses the </w:t>
       </w:r>
       <w:proofErr w:type="spellStart"/>
       <w:r>
-        <w:t>FileNotFound</w:t>
+        <w:t>imutils</w:t>
       </w:r>
       <w:proofErr w:type="spellEnd"/>
       <w:r>
-        <w:t xml:space="preserve"> exception is thrown. </w:t>
-      </w:r>
+        <w:t xml:space="preserve"> module which will resize the image to prevent clipping prior to the rotation. Once rotated, the image is resized back to the target size.</w:t>
+      </w:r>
+    </w:p>
+    <w:p>
+      <w:pPr>
+        <w:ind w:left="720"/>
+      </w:pPr>
+      <w:proofErr w:type="gramStart"/>
+      <w:r>
+        <w:t>rotated</w:t>
+      </w:r>
+      <w:proofErr w:type="gramEnd"/>
+      <w:r>
+        <w:t xml:space="preserve"> = </w:t>
+      </w:r>
+      <w:proofErr w:type="spellStart"/>
+      <w:r>
+        <w:t>image.rotate</w:t>
+      </w:r>
+      <w:proofErr w:type="spellEnd"/>
+      <w:r>
+        <w:t>(30)</w:t>
+      </w:r>
+    </w:p>
+    <w:p/>
+    <w:p>
+      <w:pPr>
+        <w:pStyle w:val="Heading2"/>
+      </w:pPr>
+      <w:r>
+        <w:t>2.5</w:t>
+      </w:r>
+      <w:r>
+        <w:tab/>
+      </w:r>
+      <w:r>
+        <w:t>Image</w:t>
+      </w:r>
+      <w:r>
+        <w:t xml:space="preserve"> Private Methods</w:t>
+      </w:r>
+    </w:p>
+    <w:p>
       <w:r>
         <w:br/>
+        <w:t>The Image class contains the following private methods:</w:t>
       </w:r>
     </w:p>
     <w:p>
@@ -2737,6 +2751,37 @@
         </w:numPr>
       </w:pPr>
       <w:r>
+        <w:t>_</w:t>
+      </w:r>
+      <w:proofErr w:type="gramStart"/>
+      <w:r>
+        <w:t>exists(</w:t>
+      </w:r>
+      <w:proofErr w:type="gramEnd"/>
+      <w:r>
+        <w:t xml:space="preserve">) – This method checks if the image exists at the specified stored path. If not, a </w:t>
+      </w:r>
+      <w:proofErr w:type="spellStart"/>
+      <w:r>
+        <w:t>FileNotFound</w:t>
+      </w:r>
+      <w:proofErr w:type="spellEnd"/>
+      <w:r>
+        <w:t xml:space="preserve"> exception is thrown. </w:t>
+      </w:r>
+      <w:r>
+        <w:br/>
+      </w:r>
+    </w:p>
+    <w:p>
+      <w:pPr>
+        <w:pStyle w:val="ListParagraph"/>
+        <w:numPr>
+          <w:ilvl w:val="0"/>
+          <w:numId w:val="4"/>
+        </w:numPr>
+      </w:pPr>
+      <w:r>
         <w:t xml:space="preserve">_collate() – This method performs the </w:t>
       </w:r>
       <w:r>
@@ -3006,6 +3051,20 @@
     </w:p>
     <w:p>
       <w:pPr>
+        <w:pStyle w:val="ListParagraph"/>
+        <w:numPr>
+          <w:ilvl w:val="0"/>
+          <w:numId w:val="17"/>
+        </w:numPr>
+      </w:pPr>
+      <w:r>
+        <w:t>Add image rotation.</w:t>
+      </w:r>
+      <w:bookmarkStart w:id="0" w:name="_GoBack"/>
+      <w:bookmarkEnd w:id="0"/>
+    </w:p>
+    <w:p>
+      <w:pPr>
         <w:pStyle w:val="Heading2"/>
         <w:rPr>
           <w:noProof/>
@@ -3033,24 +3092,6 @@
       </w:r>
       <w:r>
         <w:t>The following has been identified as enhancement/issues to be addressed in subsequent update:</w:t>
-      </w:r>
-    </w:p>
-    <w:p>
-      <w:pPr>
-        <w:pStyle w:val="ListParagraph"/>
-        <w:numPr>
-          <w:ilvl w:val="0"/>
-          <w:numId w:val="9"/>
-        </w:numPr>
-        <w:rPr>
-          <w:noProof/>
-        </w:rPr>
-      </w:pPr>
-      <w:r>
-        <w:rPr>
-          <w:noProof/>
-        </w:rPr>
-        <w:t>Add regularization (rotate, skew)</w:t>
       </w:r>
     </w:p>
     <w:p>
@@ -4311,7 +4352,7 @@
   <w:abstractNum w:abstractNumId="11">
     <w:nsid w:val="4AD91F42"/>
     <w:multiLevelType w:val="hybridMultilevel"/>
-    <w:tmpl w:val="BA0E33D6"/>
+    <w:tmpl w:val="863C0F66"/>
     <w:lvl w:ilvl="0" w:tplc="04090001">
       <w:start w:val="1"/>
       <w:numFmt w:val="bullet"/>

</xml_diff>

<commit_message>
finetune ehandler with args
</commit_message>
<xml_diff>
--- a/specs/vision_spec.docx
+++ b/specs/vision_spec.docx
@@ -1483,7 +1483,25 @@
         <w:rPr>
           <w:color w:val="00B050"/>
         </w:rPr>
-        <w:t># where images is the Images object that was preprocessed.</w:t>
+        <w:t xml:space="preserve"># </w:t>
+      </w:r>
+      <w:r>
+        <w:rPr>
+          <w:color w:val="00B050"/>
+        </w:rPr>
+        <w:t>W</w:t>
+      </w:r>
+      <w:r>
+        <w:rPr>
+          <w:color w:val="00B050"/>
+        </w:rPr>
+        <w:t>here images is the Imag</w:t>
+      </w:r>
+      <w:r>
+        <w:rPr>
+          <w:color w:val="00B050"/>
+        </w:rPr>
+        <w:t>es object that was preprocessed.</w:t>
       </w:r>
     </w:p>
     <w:p>
@@ -1752,6 +1770,20 @@
       <w:r>
         <w:t>, then the above will occur asynchronously, and when completed, the corresponding event handler will be called with the Images object passed as a parameter.</w:t>
       </w:r>
+      <w:r>
+        <w:t xml:space="preserve"> </w:t>
+      </w:r>
+      <w:r>
+        <w:t xml:space="preserve">The </w:t>
+      </w:r>
+      <w:proofErr w:type="spellStart"/>
+      <w:r>
+        <w:t>ehandler</w:t>
+      </w:r>
+      <w:proofErr w:type="spellEnd"/>
+      <w:r>
+        <w:t xml:space="preserve"> parameter may also be specified as a tuple, where the first item in the tuple is the event handler and the remaining items are arguments to pass to the event handler.</w:t>
+      </w:r>
     </w:p>
     <w:p>
       <w:r>
@@ -1807,11 +1839,16 @@
       </w:r>
       <w:proofErr w:type="spellEnd"/>
       <w:r>
-        <w:t xml:space="preserve"> is raised if an invalid configuration setting is specified.</w:t>
+        <w:t xml:space="preserve"> is raised if an invalid confi</w:t>
+      </w:r>
+      <w:r>
+        <w:t>guration setting is specified.</w:t>
       </w:r>
       <w:r>
         <w:br/>
       </w:r>
+      <w:bookmarkStart w:id="0" w:name="_GoBack"/>
+      <w:bookmarkEnd w:id="0"/>
       <w:r>
         <w:br/>
       </w:r>
@@ -1830,9 +1867,6 @@
       <w:proofErr w:type="spellEnd"/>
       <w:r>
         <w:t xml:space="preserve"> is raised if the size of the labels list does not match the size of the images list.</w:t>
-      </w:r>
-      <w:r>
-        <w:br/>
       </w:r>
     </w:p>
     <w:p>
@@ -2038,9 +2072,6 @@
       <w:pPr>
         <w:pStyle w:val="Heading2"/>
       </w:pPr>
-      <w:r>
-        <w:br w:type="page"/>
-      </w:r>
       <w:r>
         <w:lastRenderedPageBreak/>
         <w:t>1.3.2</w:t>
@@ -4498,7 +4529,15 @@
       </w:r>
       <w:proofErr w:type="spellEnd"/>
       <w:r>
-        <w:t xml:space="preserve">(images): </w:t>
+        <w:t xml:space="preserve">(image, </w:t>
+      </w:r>
+      <w:proofErr w:type="spellStart"/>
+      <w:r>
+        <w:t>dir</w:t>
+      </w:r>
+      <w:proofErr w:type="spellEnd"/>
+      <w:r>
+        <w:t xml:space="preserve">): </w:t>
       </w:r>
       <w:r>
         <w:br/>
@@ -4515,7 +4554,37 @@
         <w:rPr>
           <w:color w:val="00B050"/>
         </w:rPr>
-        <w:t># where images is the Images object that was preprocessed.</w:t>
+        <w:t xml:space="preserve"># </w:t>
+      </w:r>
+      <w:r>
+        <w:rPr>
+          <w:color w:val="00B050"/>
+        </w:rPr>
+        <w:t>W</w:t>
+      </w:r>
+      <w:r>
+        <w:rPr>
+          <w:color w:val="00B050"/>
+        </w:rPr>
+        <w:t>here i</w:t>
+      </w:r>
+      <w:r>
+        <w:rPr>
+          <w:color w:val="00B050"/>
+        </w:rPr>
+        <w:t>mage is the Image</w:t>
+      </w:r>
+      <w:r>
+        <w:rPr>
+          <w:color w:val="00B050"/>
+        </w:rPr>
+        <w:t xml:space="preserve"> object that was preprocessed</w:t>
+      </w:r>
+      <w:r>
+        <w:rPr>
+          <w:color w:val="00B050"/>
+        </w:rPr>
+        <w:t>.</w:t>
       </w:r>
     </w:p>
     <w:p>
@@ -4629,9 +4698,6 @@
     </w:p>
     <w:p>
       <w:r>
-        <w:br w:type="page"/>
-      </w:r>
-      <w:r>
         <w:rPr>
           <w:b/>
           <w:i/>
@@ -4645,7 +4711,13 @@
         <w:t xml:space="preserve">When specified with no parameters, </w:t>
       </w:r>
       <w:r>
-        <w:t xml:space="preserve">an empty Image object is created. The Image object may then be used to subsequent load (retrieve) previously stored preprocessed machine learning ready data (see </w:t>
+        <w:t>an empty Image object is created. The Image object may then be use</w:t>
+      </w:r>
+      <w:r>
+        <w:t xml:space="preserve">d to subsequent load </w:t>
+      </w:r>
+      <w:r>
+        <w:t xml:space="preserve">previously stored preprocessed machine learning ready data (see </w:t>
       </w:r>
       <w:proofErr w:type="gramStart"/>
       <w:r>
@@ -4770,7 +4842,24 @@
       </w:r>
       <w:proofErr w:type="gramEnd"/>
       <w:r>
-        <w:t>, then the above will occur asynchronously, and when completed, the corresponding event handler will be called with the Images object passed as a parameter.</w:t>
+        <w:t>, then the above will occur asynchronously, and when completed, the corresponding event handler will be called with the Ima</w:t>
+      </w:r>
+      <w:r>
+        <w:t>ge</w:t>
+      </w:r>
+      <w:r>
+        <w:t xml:space="preserve"> object passed as a parameter.</w:t>
+      </w:r>
+      <w:r>
+        <w:t xml:space="preserve"> The </w:t>
+      </w:r>
+      <w:proofErr w:type="spellStart"/>
+      <w:r>
+        <w:t>ehandler</w:t>
+      </w:r>
+      <w:proofErr w:type="spellEnd"/>
+      <w:r>
+        <w:t xml:space="preserve"> parameter may also be specified as a tuple, where the first item in the tuple is the event handler and the remaining items are arguments to pass to the event handler.</w:t>
       </w:r>
     </w:p>
     <w:p>
@@ -5323,8 +5412,6 @@
       <w:r>
         <w:t xml:space="preserve"> If the input was raw pixel data, the property will return ‘raw’.</w:t>
       </w:r>
-      <w:bookmarkStart w:id="0" w:name="_GoBack"/>
-      <w:bookmarkEnd w:id="0"/>
     </w:p>
     <w:p>
       <w:pPr>

</xml_diff>